<commit_message>
updated extra hands-on material
</commit_message>
<xml_diff>
--- a/intro-pathway-analysis-visualization/Hands-on_PathwayAnalysis.docx
+++ b/intro-pathway-analysis-visualization/Hands-on_PathwayAnalysis.docx
@@ -39,14 +39,14 @@
           <w:b/>
           <w:bCs/>
         </w:rPr>
-        <w:t>Hands-on</w:t>
-      </w:r>
-      <w:r>
-        <w:rPr>
-          <w:b/>
-          <w:bCs/>
-        </w:rPr>
-        <w:t xml:space="preserve"> session 1</w:t>
+        <w:t>Exercise</w:t>
+      </w:r>
+      <w:r>
+        <w:rPr>
+          <w:b/>
+          <w:bCs/>
+        </w:rPr>
+        <w:t xml:space="preserve"> 1</w:t>
       </w:r>
       <w:r>
         <w:rPr>

</xml_diff>

<commit_message>
updated instructions and example data
</commit_message>
<xml_diff>
--- a/intro-pathway-analysis-visualization/Hands-on_PathwayAnalysis.docx
+++ b/intro-pathway-analysis-visualization/Hands-on_PathwayAnalysis.docx
@@ -94,6 +94,25 @@
           <w:bCs/>
         </w:rPr>
       </w:pPr>
+      <w:hyperlink r:id="rId5" w:history="1">
+        <w:r>
+          <w:rPr>
+            <w:rStyle w:val="Hyperlink"/>
+            <w:b/>
+            <w:bCs/>
+          </w:rPr>
+          <w:t>Download data</w:t>
+        </w:r>
+      </w:hyperlink>
+    </w:p>
+    <w:p/>
+    <w:p>
+      <w:pPr>
+        <w:rPr>
+          <w:b/>
+          <w:bCs/>
+        </w:rPr>
+      </w:pPr>
       <w:r>
         <w:rPr>
           <w:b/>
@@ -174,14 +193,7 @@
           <w:b/>
           <w:bCs/>
         </w:rPr>
-        <w:t>lung.expr.</w:t>
-      </w:r>
-      <w:r>
-        <w:rPr>
-          <w:b/>
-          <w:bCs/>
-        </w:rPr>
-        <w:t>dn</w:t>
+        <w:t>lung.expr.dn</w:t>
       </w:r>
       <w:r>
         <w:rPr>
@@ -195,14 +207,7 @@
           <w:b/>
           <w:bCs/>
         </w:rPr>
-        <w:t>:</w:t>
-      </w:r>
-      <w:r>
-        <w:rPr>
-          <w:b/>
-          <w:bCs/>
-        </w:rPr>
-        <w:t xml:space="preserve"> </w:t>
+        <w:t xml:space="preserve">: </w:t>
       </w:r>
       <w:r>
         <w:t>log2FC</w:t>
@@ -286,10 +291,7 @@
         <w:t xml:space="preserve">: </w:t>
       </w:r>
       <w:r>
-        <w:t>All genes</w:t>
-      </w:r>
-      <w:r>
-        <w:t xml:space="preserve"> and associated rank</w:t>
+        <w:t>All genes and associated rank</w:t>
       </w:r>
     </w:p>
     <w:p/>
@@ -369,7 +371,7 @@
       <w:r>
         <w:t xml:space="preserve"> website: </w:t>
       </w:r>
-      <w:hyperlink r:id="rId5" w:history="1">
+      <w:hyperlink r:id="rId6" w:history="1">
         <w:r>
           <w:rPr>
             <w:rStyle w:val="Hyperlink"/>
@@ -660,6 +662,7 @@
         </w:numPr>
       </w:pPr>
       <w:r>
+        <w:lastRenderedPageBreak/>
         <w:t xml:space="preserve">It is also possible to change the color scheme by clicking the </w:t>
       </w:r>
       <w:r>
@@ -682,7 +685,6 @@
         </w:numPr>
       </w:pPr>
       <w:r>
-        <w:lastRenderedPageBreak/>
         <w:t xml:space="preserve">Switch to the </w:t>
       </w:r>
       <w:r>
@@ -993,7 +995,7 @@
       <w:r>
         <w:t xml:space="preserve"> website: </w:t>
       </w:r>
-      <w:hyperlink r:id="rId6" w:history="1">
+      <w:hyperlink r:id="rId7" w:history="1">
         <w:r>
           <w:rPr>
             <w:rStyle w:val="Hyperlink"/>
@@ -2361,6 +2363,7 @@
   <w:style w:type="character" w:default="1" w:styleId="DefaultParagraphFont">
     <w:name w:val="Default Paragraph Font"/>
     <w:uiPriority w:val="1"/>
+    <w:semiHidden/>
     <w:unhideWhenUsed/>
   </w:style>
   <w:style w:type="table" w:default="1" w:styleId="TableNormal">

</xml_diff>

<commit_message>
updated gsea data, updated pdf
</commit_message>
<xml_diff>
--- a/intro-pathway-analysis-visualization/Hands-on_PathwayAnalysis.docx
+++ b/intro-pathway-analysis-visualization/Hands-on_PathwayAnalysis.docx
@@ -280,15 +280,24 @@
     <w:p>
       <w:r>
         <w:t>The data is a lung cancer dataset from </w:t>
+      </w:r>
+      <w:r>
+        <w:t>TCGA</w:t>
+      </w:r>
+      <w:r>
+        <w:t xml:space="preserve"> (</w:t>
       </w:r>
       <w:hyperlink r:id="rId5" w:history="1">
         <w:r>
           <w:rPr>
             <w:rStyle w:val="Hyperlink"/>
           </w:rPr>
-          <w:t>TCGA</w:t>
+          <w:t>https://www.cancer.gov/types/lung</w:t>
         </w:r>
       </w:hyperlink>
+      <w:r>
+        <w:t>)</w:t>
+      </w:r>
       <w:r>
         <w:t>, comparing lung cancer biops</w:t>
       </w:r>
@@ -2918,6 +2927,7 @@
   <w:style w:type="character" w:default="1" w:styleId="DefaultParagraphFont">
     <w:name w:val="Default Paragraph Font"/>
     <w:uiPriority w:val="1"/>
+    <w:semiHidden/>
     <w:unhideWhenUsed/>
   </w:style>
   <w:style w:type="table" w:default="1" w:styleId="TableNormal">

</xml_diff>